<commit_message>
updated VM provisioning scripts with bug fixes
</commit_message>
<xml_diff>
--- a/docs/MachineGroupDeployment.docx
+++ b/docs/MachineGroupDeployment.docx
@@ -72,8 +72,6 @@
         </w:rPr>
         <w:t>Pre-requisites</w:t>
       </w:r>
-      <w:bookmarkStart w:id="0" w:name="_GoBack"/>
-      <w:bookmarkEnd w:id="0"/>
     </w:p>
     <w:p>
       <w:pPr>
@@ -872,6 +870,7 @@
           <w:sz w:val="23"/>
           <w:szCs w:val="23"/>
         </w:rPr>
+        <w:lastRenderedPageBreak/>
         <w:t>In the</w:t>
       </w:r>
       <w:r>
@@ -1145,7 +1144,6 @@
           <w:sz w:val="23"/>
           <w:szCs w:val="23"/>
         </w:rPr>
-        <w:lastRenderedPageBreak/>
         <w:t>Queue a new build and verify that the artifact containing the zip file and the website are correctly published.</w:t>
       </w:r>
     </w:p>
@@ -1161,8 +1159,8 @@
           <w:color w:val="222222"/>
         </w:rPr>
       </w:pPr>
-      <w:bookmarkStart w:id="1" w:name="_Create_machine_group"/>
-      <w:bookmarkEnd w:id="1"/>
+      <w:bookmarkStart w:id="0" w:name="_Create_machine_group"/>
+      <w:bookmarkEnd w:id="0"/>
       <w:r>
         <w:rPr>
           <w:rFonts w:ascii="Segoe UI" w:hAnsi="Segoe UI" w:cs="Segoe UI"/>
@@ -1750,8 +1748,29 @@
           <w:sz w:val="23"/>
           <w:szCs w:val="23"/>
         </w:rPr>
-        <w:t>You should see that the service vstsagent.&lt;account&gt;.&lt;</w:t>
-      </w:r>
+        <w:t xml:space="preserve">You should see that the service </w:t>
+      </w:r>
+      <w:proofErr w:type="spellStart"/>
+      <w:r>
+        <w:rPr>
+          <w:rFonts w:ascii="Segoe UI" w:hAnsi="Segoe UI" w:cs="Segoe UI"/>
+          <w:color w:val="333333"/>
+          <w:sz w:val="23"/>
+          <w:szCs w:val="23"/>
+        </w:rPr>
+        <w:t>vstsagent</w:t>
+      </w:r>
+      <w:proofErr w:type="spellEnd"/>
+      <w:r>
+        <w:rPr>
+          <w:rFonts w:ascii="Segoe UI" w:hAnsi="Segoe UI" w:cs="Segoe UI"/>
+          <w:color w:val="333333"/>
+          <w:sz w:val="23"/>
+          <w:szCs w:val="23"/>
+        </w:rPr>
+        <w:t>.&lt;account&gt;.&lt;</w:t>
+      </w:r>
+      <w:proofErr w:type="spellStart"/>
       <w:r>
         <w:rPr>
           <w:rFonts w:ascii="Segoe UI" w:hAnsi="Segoe UI" w:cs="Segoe UI"/>
@@ -1761,6 +1780,7 @@
         </w:rPr>
         <w:t>computername</w:t>
       </w:r>
+      <w:proofErr w:type="spellEnd"/>
       <w:r>
         <w:rPr>
           <w:rFonts w:ascii="Segoe UI" w:hAnsi="Segoe UI" w:cs="Segoe UI"/>
@@ -1794,6 +1814,7 @@
         <w:rPr>
           <w:noProof/>
         </w:rPr>
+        <w:lastRenderedPageBreak/>
         <w:drawing>
           <wp:inline distT="0" distB="0" distL="0" distR="0" wp14:anchorId="739F9206" wp14:editId="03854200">
             <wp:extent cx="5923749" cy="3400425"/>
@@ -1870,7 +1891,6 @@
           <w:sz w:val="23"/>
           <w:szCs w:val="23"/>
         </w:rPr>
-        <w:lastRenderedPageBreak/>
         <w:t>In the machine groups page click “</w:t>
       </w:r>
       <w:r>
@@ -2475,6 +2495,7 @@
         <w:rPr>
           <w:noProof/>
         </w:rPr>
+        <w:lastRenderedPageBreak/>
         <w:drawing>
           <wp:inline distT="0" distB="0" distL="0" distR="0" wp14:anchorId="33805ADD" wp14:editId="7B09A96D">
             <wp:extent cx="3192240" cy="3552825"/>
@@ -2535,7 +2556,6 @@
           <w:sz w:val="23"/>
           <w:szCs w:val="23"/>
         </w:rPr>
-        <w:lastRenderedPageBreak/>
         <w:t xml:space="preserve">Click on </w:t>
       </w:r>
       <w:r>
@@ -2725,7 +2745,27 @@
           <w:sz w:val="23"/>
           <w:szCs w:val="23"/>
         </w:rPr>
-        <w:t xml:space="preserve">your github account and </w:t>
+        <w:t xml:space="preserve">your </w:t>
+      </w:r>
+      <w:proofErr w:type="spellStart"/>
+      <w:r>
+        <w:rPr>
+          <w:rFonts w:ascii="Segoe UI" w:hAnsi="Segoe UI" w:cs="Segoe UI"/>
+          <w:color w:val="333333"/>
+          <w:sz w:val="23"/>
+          <w:szCs w:val="23"/>
+        </w:rPr>
+        <w:t>github</w:t>
+      </w:r>
+      <w:proofErr w:type="spellEnd"/>
+      <w:r>
+        <w:rPr>
+          <w:rFonts w:ascii="Segoe UI" w:hAnsi="Segoe UI" w:cs="Segoe UI"/>
+          <w:color w:val="333333"/>
+          <w:sz w:val="23"/>
+          <w:szCs w:val="23"/>
+        </w:rPr>
+        <w:t xml:space="preserve"> account and </w:t>
       </w:r>
       <w:r>
         <w:rPr>
@@ -2752,7 +2792,27 @@
           <w:sz w:val="23"/>
           <w:szCs w:val="23"/>
         </w:rPr>
-        <w:t>“Github” and click link</w:t>
+        <w:t>“</w:t>
+      </w:r>
+      <w:proofErr w:type="spellStart"/>
+      <w:r>
+        <w:rPr>
+          <w:rFonts w:ascii="Segoe UI" w:hAnsi="Segoe UI" w:cs="Segoe UI"/>
+          <w:color w:val="333333"/>
+          <w:sz w:val="23"/>
+          <w:szCs w:val="23"/>
+        </w:rPr>
+        <w:t>Github</w:t>
+      </w:r>
+      <w:proofErr w:type="spellEnd"/>
+      <w:r>
+        <w:rPr>
+          <w:rFonts w:ascii="Segoe UI" w:hAnsi="Segoe UI" w:cs="Segoe UI"/>
+          <w:color w:val="333333"/>
+          <w:sz w:val="23"/>
+          <w:szCs w:val="23"/>
+        </w:rPr>
+        <w:t>” and click link</w:t>
       </w:r>
       <w:r>
         <w:rPr>
@@ -2849,6 +2909,7 @@
         <w:rPr>
           <w:noProof/>
         </w:rPr>
+        <w:lastRenderedPageBreak/>
         <w:drawing>
           <wp:inline distT="0" distB="0" distL="0" distR="0" wp14:anchorId="12F6D1C6" wp14:editId="6F66D5C4">
             <wp:extent cx="5105400" cy="3943350"/>
@@ -3186,6 +3247,7 @@
         <w:rPr>
           <w:noProof/>
         </w:rPr>
+        <w:lastRenderedPageBreak/>
         <w:drawing>
           <wp:inline distT="0" distB="0" distL="0" distR="0" wp14:anchorId="507B0894" wp14:editId="2C1C5D26">
             <wp:extent cx="5943600" cy="1727835"/>
@@ -3371,7 +3433,6 @@
           <w:sz w:val="23"/>
           <w:szCs w:val="23"/>
         </w:rPr>
-        <w:lastRenderedPageBreak/>
         <w:t>Create a new release, select the latest build, and deploy it to the single environment in the definition.</w:t>
       </w:r>
     </w:p>
@@ -3505,8 +3566,10 @@
           <w:sz w:val="23"/>
           <w:szCs w:val="23"/>
         </w:rPr>
+        <w:lastRenderedPageBreak/>
         <w:t xml:space="preserve">You can navigate to the newly deployed website using the </w:t>
       </w:r>
+      <w:proofErr w:type="spellStart"/>
       <w:r>
         <w:rPr>
           <w:rFonts w:ascii="Segoe UI" w:eastAsia="Segoe UI" w:hAnsi="Segoe UI" w:cs="Segoe UI"/>
@@ -3514,7 +3577,37 @@
           <w:sz w:val="23"/>
           <w:szCs w:val="23"/>
         </w:rPr>
-        <w:t xml:space="preserve">publicip/dns name, for example: </w:t>
+        <w:t>publicip</w:t>
+      </w:r>
+      <w:proofErr w:type="spellEnd"/>
+      <w:r>
+        <w:rPr>
+          <w:rFonts w:ascii="Segoe UI" w:eastAsia="Segoe UI" w:hAnsi="Segoe UI" w:cs="Segoe UI"/>
+          <w:color w:val="333333"/>
+          <w:sz w:val="23"/>
+          <w:szCs w:val="23"/>
+        </w:rPr>
+        <w:t>/</w:t>
+      </w:r>
+      <w:proofErr w:type="spellStart"/>
+      <w:r>
+        <w:rPr>
+          <w:rFonts w:ascii="Segoe UI" w:eastAsia="Segoe UI" w:hAnsi="Segoe UI" w:cs="Segoe UI"/>
+          <w:color w:val="333333"/>
+          <w:sz w:val="23"/>
+          <w:szCs w:val="23"/>
+        </w:rPr>
+        <w:t>dns</w:t>
+      </w:r>
+      <w:proofErr w:type="spellEnd"/>
+      <w:r>
+        <w:rPr>
+          <w:rFonts w:ascii="Segoe UI" w:eastAsia="Segoe UI" w:hAnsi="Segoe UI" w:cs="Segoe UI"/>
+          <w:color w:val="333333"/>
+          <w:sz w:val="23"/>
+          <w:szCs w:val="23"/>
+        </w:rPr>
+        <w:t xml:space="preserve"> name, for example: </w:t>
       </w:r>
       <w:hyperlink r:id="rId19" w:history="1">
         <w:r>
@@ -3561,7 +3654,27 @@
           <w:sz w:val="23"/>
           <w:szCs w:val="23"/>
         </w:rPr>
-        <w:t xml:space="preserve">Note: if you used the template from Appendix to provision the VM, the url will be in the format of: </w:t>
+        <w:t xml:space="preserve">Note: if you used the template from Appendix to provision the VM, the </w:t>
+      </w:r>
+      <w:proofErr w:type="spellStart"/>
+      <w:r>
+        <w:rPr>
+          <w:rFonts w:ascii="Segoe UI" w:eastAsia="Segoe UI" w:hAnsi="Segoe UI" w:cs="Segoe UI"/>
+          <w:color w:val="333333"/>
+          <w:sz w:val="23"/>
+          <w:szCs w:val="23"/>
+        </w:rPr>
+        <w:t>url</w:t>
+      </w:r>
+      <w:proofErr w:type="spellEnd"/>
+      <w:r>
+        <w:rPr>
+          <w:rFonts w:ascii="Segoe UI" w:eastAsia="Segoe UI" w:hAnsi="Segoe UI" w:cs="Segoe UI"/>
+          <w:color w:val="333333"/>
+          <w:sz w:val="23"/>
+          <w:szCs w:val="23"/>
+        </w:rPr>
+        <w:t xml:space="preserve"> will be in the format of: </w:t>
       </w:r>
       <w:hyperlink w:history="1">
         <w:r>
@@ -3586,8 +3699,8 @@
           <w:szCs w:val="26"/>
         </w:rPr>
       </w:pPr>
-      <w:bookmarkStart w:id="2" w:name="_Appendix"/>
-      <w:bookmarkEnd w:id="2"/>
+      <w:bookmarkStart w:id="1" w:name="_Appendix"/>
+      <w:bookmarkEnd w:id="1"/>
     </w:p>
     <w:p>
       <w:pPr>
@@ -3653,8 +3766,8 @@
           <w:szCs w:val="26"/>
         </w:rPr>
       </w:pPr>
-      <w:bookmarkStart w:id="3" w:name="_Appendix_1"/>
-      <w:bookmarkEnd w:id="3"/>
+      <w:bookmarkStart w:id="2" w:name="_Appendix_1"/>
+      <w:bookmarkEnd w:id="2"/>
       <w:r>
         <w:rPr>
           <w:rFonts w:ascii="Segoe UI" w:hAnsi="Segoe UI" w:cs="Segoe UI"/>
@@ -3662,7 +3775,6 @@
           <w:bCs/>
           <w:color w:val="222222"/>
         </w:rPr>
-        <w:lastRenderedPageBreak/>
         <w:br w:type="page"/>
       </w:r>
     </w:p>
@@ -3678,8 +3790,8 @@
           <w:color w:val="222222"/>
         </w:rPr>
       </w:pPr>
-      <w:bookmarkStart w:id="4" w:name="_Appendix_2"/>
-      <w:bookmarkEnd w:id="4"/>
+      <w:bookmarkStart w:id="3" w:name="_Appendix_2"/>
+      <w:bookmarkEnd w:id="3"/>
       <w:r>
         <w:rPr>
           <w:rFonts w:ascii="Segoe UI" w:hAnsi="Segoe UI" w:cs="Segoe UI"/>
@@ -3687,6 +3799,7 @@
           <w:bCs/>
           <w:color w:val="222222"/>
         </w:rPr>
+        <w:lastRenderedPageBreak/>
         <w:t>Appendix</w:t>
       </w:r>
     </w:p>
@@ -3759,8 +3872,16 @@
         <w:rPr>
           <w:b/>
         </w:rPr>
-        <w:t>Set-ExecutionPolicy</w:t>
-      </w:r>
+        <w:t>Set-</w:t>
+      </w:r>
+      <w:proofErr w:type="spellStart"/>
+      <w:r>
+        <w:rPr>
+          <w:b/>
+        </w:rPr>
+        <w:t>ExecutionPolicy</w:t>
+      </w:r>
+      <w:proofErr w:type="spellEnd"/>
       <w:r>
         <w:t xml:space="preserve"> </w:t>
       </w:r>
@@ -3816,7 +3937,7 @@
         <w:jc w:val="center"/>
       </w:pPr>
       <w:r>
-        <w:object w:dxaOrig="2130" w:dyaOrig="810" w14:anchorId="68B2EF59">
+        <w:object w:dxaOrig="2445" w:dyaOrig="810" w14:anchorId="5C07192E">
           <v:shapetype id="_x0000_t75" coordsize="21600,21600" o:spt="75" o:preferrelative="t" path="m@4@5l@4@11@9@11@9@5xe" filled="f" stroked="f">
             <v:stroke joinstyle="miter"/>
             <v:formulas>
@@ -3836,12 +3957,14 @@
             <v:path o:extrusionok="f" gradientshapeok="t" o:connecttype="rect"/>
             <o:lock v:ext="edit" aspectratio="t"/>
           </v:shapetype>
-          <v:shape id="_x0000_i1028" type="#_x0000_t75" style="width:106.5pt;height:40.5pt" o:ole="">
+          <v:shape id="_x0000_i1029" type="#_x0000_t75" style="width:122.25pt;height:40.5pt" o:ole="">
             <v:imagedata r:id="rId22" o:title=""/>
           </v:shape>
-          <o:OLEObject Type="Embed" ProgID="Package" ShapeID="_x0000_i1028" DrawAspect="Content" ObjectID="_1546775832" r:id="rId23"/>
+          <o:OLEObject Type="Embed" ProgID="Package" ShapeID="_x0000_i1029" DrawAspect="Content" ObjectID="_1546859530" r:id="rId23"/>
         </w:object>
       </w:r>
+      <w:bookmarkStart w:id="4" w:name="_GoBack"/>
+      <w:bookmarkEnd w:id="4"/>
     </w:p>
     <w:p>
       <w:pPr>
@@ -3868,9 +3991,11 @@
       <w:r>
         <w:t>Edit the ‘</w:t>
       </w:r>
+      <w:proofErr w:type="spellStart"/>
       <w:r>
         <w:t>iiswebtemplateparameters.json</w:t>
       </w:r>
+      <w:proofErr w:type="spellEnd"/>
       <w:r>
         <w:t>’ file with appropriate parameter values.</w:t>
       </w:r>
@@ -3878,7 +4003,15 @@
         <w:t xml:space="preserve"> </w:t>
       </w:r>
       <w:r>
-        <w:t>Please change, envPrefixName (</w:t>
+        <w:t xml:space="preserve">Please change, </w:t>
+      </w:r>
+      <w:proofErr w:type="spellStart"/>
+      <w:r>
+        <w:t>envPrefixName</w:t>
+      </w:r>
+      <w:proofErr w:type="spellEnd"/>
+      <w:r>
+        <w:t xml:space="preserve"> (</w:t>
       </w:r>
       <w:r>
         <w:t>to less than 5 characters),</w:t>
@@ -3966,7 +4099,15 @@
         <w:ind w:left="1800"/>
       </w:pPr>
       <w:r>
-        <w:t>For rgname: &lt;</w:t>
+        <w:t xml:space="preserve">For </w:t>
+      </w:r>
+      <w:proofErr w:type="spellStart"/>
+      <w:r>
+        <w:t>rgname</w:t>
+      </w:r>
+      <w:proofErr w:type="spellEnd"/>
+      <w:r>
+        <w:t>: &lt;</w:t>
       </w:r>
       <w:r>
         <w:rPr>
@@ -5977,15 +6118,6 @@
 </file>
 
 <file path=customXml/item2.xml><?xml version="1.0" encoding="utf-8"?>
-<?mso-contentType ?>
-<FormTemplates xmlns="http://schemas.microsoft.com/sharepoint/v3/contenttype/forms">
-  <Display>DocumentLibraryForm</Display>
-  <Edit>DocumentLibraryForm</Edit>
-  <New>DocumentLibraryForm</New>
-</FormTemplates>
-</file>
-
-<file path=customXml/item3.xml><?xml version="1.0" encoding="utf-8"?>
 <ct:contentTypeSchema xmlns:ct="http://schemas.microsoft.com/office/2006/metadata/contentType" xmlns:ma="http://schemas.microsoft.com/office/2006/metadata/properties/metaAttributes" ct:_="" ma:_="" ma:contentTypeName="Document" ma:contentTypeID="0x010100D617FEAA18CFB64ABE93A28483E9841A" ma:contentTypeVersion="5" ma:contentTypeDescription="Create a new document." ma:contentTypeScope="" ma:versionID="c27876b0613b8d3f1071c6d2efe36725">
   <xsd:schema xmlns:xsd="http://www.w3.org/2001/XMLSchema" xmlns:xs="http://www.w3.org/2001/XMLSchema" xmlns:p="http://schemas.microsoft.com/office/2006/metadata/properties" xmlns:ns2="06278de4-cfb0-4287-857c-d68cf3367327" targetNamespace="http://schemas.microsoft.com/office/2006/metadata/properties" ma:root="true" ma:fieldsID="55dae8e6ffe9b117be4e95e611fa5abd" ns2:_="">
     <xsd:import namespace="06278de4-cfb0-4287-857c-d68cf3367327"/>
@@ -6153,31 +6285,25 @@
 </ct:contentTypeSchema>
 </file>
 
+<file path=customXml/item3.xml><?xml version="1.0" encoding="utf-8"?>
+<?mso-contentType ?>
+<FormTemplates xmlns="http://schemas.microsoft.com/sharepoint/v3/contenttype/forms">
+  <Display>DocumentLibraryForm</Display>
+  <Edit>DocumentLibraryForm</Edit>
+  <New>DocumentLibraryForm</New>
+</FormTemplates>
+</file>
+
 <file path=customXml/itemProps1.xml><?xml version="1.0" encoding="utf-8"?>
 <ds:datastoreItem xmlns:ds="http://schemas.openxmlformats.org/officeDocument/2006/customXml" ds:itemID="{F5AB8176-EE1D-43A3-8B3A-06E6D9A8A32E}">
   <ds:schemaRefs>
-    <ds:schemaRef ds:uri="http://schemas.openxmlformats.org/package/2006/metadata/core-properties"/>
-    <ds:schemaRef ds:uri="http://purl.org/dc/dcmitype/"/>
+    <ds:schemaRef ds:uri="http://schemas.microsoft.com/office/2006/metadata/properties"/>
     <ds:schemaRef ds:uri="http://schemas.microsoft.com/office/infopath/2007/PartnerControls"/>
-    <ds:schemaRef ds:uri="http://schemas.microsoft.com/office/2006/documentManagement/types"/>
-    <ds:schemaRef ds:uri="http://schemas.microsoft.com/office/2006/metadata/properties"/>
-    <ds:schemaRef ds:uri="http://purl.org/dc/elements/1.1/"/>
-    <ds:schemaRef ds:uri="06278de4-cfb0-4287-857c-d68cf3367327"/>
-    <ds:schemaRef ds:uri="http://www.w3.org/XML/1998/namespace"/>
-    <ds:schemaRef ds:uri="http://purl.org/dc/terms/"/>
   </ds:schemaRefs>
 </ds:datastoreItem>
 </file>
 
 <file path=customXml/itemProps2.xml><?xml version="1.0" encoding="utf-8"?>
-<ds:datastoreItem xmlns:ds="http://schemas.openxmlformats.org/officeDocument/2006/customXml" ds:itemID="{0E25E77A-8A15-4CB5-B06F-D852E8AF090B}">
-  <ds:schemaRefs>
-    <ds:schemaRef ds:uri="http://schemas.microsoft.com/sharepoint/v3/contenttype/forms"/>
-  </ds:schemaRefs>
-</ds:datastoreItem>
-</file>
-
-<file path=customXml/itemProps3.xml><?xml version="1.0" encoding="utf-8"?>
 <ds:datastoreItem xmlns:ds="http://schemas.openxmlformats.org/officeDocument/2006/customXml" ds:itemID="{C59EE214-2781-437A-A35B-AC3B1E7792B3}">
   <ds:schemaRefs>
     <ds:schemaRef ds:uri="http://schemas.microsoft.com/office/2006/metadata/contentType"/>
@@ -6193,4 +6319,12 @@
     <ds:schemaRef ds:uri="http://schemas.microsoft.com/internal/obd"/>
   </ds:schemaRefs>
 </ds:datastoreItem>
+</file>
+
+<file path=customXml/itemProps3.xml><?xml version="1.0" encoding="utf-8"?>
+<ds:datastoreItem xmlns:ds="http://schemas.openxmlformats.org/officeDocument/2006/customXml" ds:itemID="{0E25E77A-8A15-4CB5-B06F-D852E8AF090B}">
+  <ds:schemaRefs>
+    <ds:schemaRef ds:uri="http://schemas.microsoft.com/sharepoint/v3/contenttype/forms"/>
+  </ds:schemaRefs>
+</ds:datastoreItem>
 </file>
</xml_diff>